<commit_message>
Update Comunicação Cliente-Servidor Simulada em Ambiente de Sistemas Embarcados Utilizando Python.docx
</commit_message>
<xml_diff>
--- a/Comunicação Cliente-Servidor Simulada em Ambiente de Sistemas Embarcados Utilizando Python.docx
+++ b/Comunicação Cliente-Servidor Simulada em Ambiente de Sistemas Embarcados Utilizando Python.docx
@@ -127,19 +127,11 @@
       <w:r>
         <w:t xml:space="preserve"> </w:t>
       </w:r>
-      <w:proofErr w:type="spellStart"/>
-      <w:r>
-        <w:rPr>
-          <w:rFonts w:ascii="Arial" w:hAnsi="Arial" w:cs="Arial"/>
-        </w:rPr>
-        <w:t>Raspberry</w:t>
-      </w:r>
-      <w:proofErr w:type="spellEnd"/>
-      <w:r>
-        <w:rPr>
-          <w:rFonts w:ascii="Arial" w:hAnsi="Arial" w:cs="Arial"/>
-        </w:rPr>
-        <w:t xml:space="preserve"> Pi</w:t>
+      <w:r>
+        <w:rPr>
+          <w:rFonts w:ascii="Arial" w:hAnsi="Arial" w:cs="Arial"/>
+        </w:rPr>
+        <w:t>Raspberry Pi</w:t>
       </w:r>
       <w:r>
         <w:rPr>
@@ -190,21 +182,7 @@
         <w:rPr>
           <w:rFonts w:ascii="Arial" w:hAnsi="Arial" w:cs="Arial"/>
         </w:rPr>
-        <w:t xml:space="preserve">O presente trabalho descreve o desenvolvimento de um projeto voltado à simulação de comunicação entre um sistema embarcado e um servidor, utilizando Python e o modelo cliente-servidor baseado em sockets TCP/IP. Embora o projeto não utilize hardware físico, como </w:t>
-      </w:r>
-      <w:proofErr w:type="spellStart"/>
-      <w:r>
-        <w:rPr>
-          <w:rFonts w:ascii="Arial" w:hAnsi="Arial" w:cs="Arial"/>
-        </w:rPr>
-        <w:t>Raspberry</w:t>
-      </w:r>
-      <w:proofErr w:type="spellEnd"/>
-      <w:r>
-        <w:rPr>
-          <w:rFonts w:ascii="Arial" w:hAnsi="Arial" w:cs="Arial"/>
-        </w:rPr>
-        <w:t xml:space="preserve"> Pi ou sensores reais, ele simula o comportamento dessas plataformas por meio de geração de dados programada, representando a leitura de um sensor, além do envio periódico para o servidor.</w:t>
+        <w:t>O presente trabalho descreve o desenvolvimento de um projeto voltado à simulação de comunicação entre um sistema embarcado e um servidor, utilizando Python e o modelo cliente-servidor baseado em sockets TCP/IP. Embora o projeto não utilize hardware físico, como Raspberry Pi ou sensores reais, ele simula o comportamento dessas plataformas por meio de geração de dados programada, representando a leitura de um sensor, além do envio periódico para o servidor.</w:t>
       </w:r>
     </w:p>
     <w:p>
@@ -494,21 +472,7 @@
         <w:rPr>
           <w:rFonts w:ascii="Arial" w:hAnsi="Arial" w:cs="Arial"/>
         </w:rPr>
-        <w:t xml:space="preserve">Cliente (Simulação do </w:t>
-      </w:r>
-      <w:proofErr w:type="spellStart"/>
-      <w:r>
-        <w:rPr>
-          <w:rFonts w:ascii="Arial" w:hAnsi="Arial" w:cs="Arial"/>
-        </w:rPr>
-        <w:t>Raspberry</w:t>
-      </w:r>
-      <w:proofErr w:type="spellEnd"/>
-      <w:r>
-        <w:rPr>
-          <w:rFonts w:ascii="Arial" w:hAnsi="Arial" w:cs="Arial"/>
-        </w:rPr>
-        <w:t xml:space="preserve"> Pi)</w:t>
+        <w:t>Cliente (Simulação do Raspberry Pi)</w:t>
       </w:r>
     </w:p>
     <w:p>
@@ -833,7 +797,6 @@
           <w:rFonts w:ascii="Arial" w:hAnsi="Arial" w:cs="Arial"/>
           <w:b/>
           <w:bCs/>
-          <w:u w:val="single"/>
         </w:rPr>
       </w:pPr>
       <w:r>
@@ -849,8 +812,39 @@
       <w:pPr>
         <w:spacing w:line="360" w:lineRule="auto"/>
         <w:jc w:val="both"/>
+        <w:rPr>
+          <w:rFonts w:ascii="Arial" w:hAnsi="Arial" w:cs="Arial"/>
+        </w:rPr>
       </w:pPr>
       <w:hyperlink r:id="rId8" w:history="1">
+        <w:r>
+          <w:rPr>
+            <w:rStyle w:val="Hyperlink"/>
+            <w:rFonts w:ascii="Arial" w:hAnsi="Arial" w:cs="Arial"/>
+          </w:rPr>
+          <w:t>https://www.avaeduc.com.br/mod/url/view.php?id=353929</w:t>
+        </w:r>
+      </w:hyperlink>
+      <w:r>
+        <w:rPr>
+          <w:rFonts w:ascii="Arial" w:hAnsi="Arial" w:cs="Arial"/>
+          <w:u w:val="single"/>
+        </w:rPr>
+        <w:t xml:space="preserve"> </w:t>
+      </w:r>
+      <w:r>
+        <w:rPr>
+          <w:rFonts w:ascii="Arial" w:hAnsi="Arial" w:cs="Arial"/>
+        </w:rPr>
+        <w:t>- Livro Didático - Sistemas embarcados</w:t>
+      </w:r>
+    </w:p>
+    <w:p>
+      <w:pPr>
+        <w:spacing w:line="360" w:lineRule="auto"/>
+        <w:jc w:val="both"/>
+      </w:pPr>
+      <w:hyperlink r:id="rId9" w:history="1">
         <w:r>
           <w:rPr>
             <w:rStyle w:val="Hyperlink"/>
@@ -864,7 +858,7 @@
         <w:spacing w:line="360" w:lineRule="auto"/>
         <w:jc w:val="both"/>
       </w:pPr>
-      <w:hyperlink r:id="rId9" w:history="1">
+      <w:hyperlink r:id="rId10" w:history="1">
         <w:r>
           <w:rPr>
             <w:rStyle w:val="Hyperlink"/>
@@ -1870,7 +1864,6 @@
   <w:style w:type="character" w:default="1" w:styleId="Fontepargpadro">
     <w:name w:val="Default Paragraph Font"/>
     <w:uiPriority w:val="1"/>
-    <w:semiHidden/>
     <w:unhideWhenUsed/>
   </w:style>
   <w:style w:type="table" w:default="1" w:styleId="Tabelanormal">

</xml_diff>